<commit_message>
update the code of upload file
</commit_message>
<xml_diff>
--- a/flask/static/rem/reminder.docx
+++ b/flask/static/rem/reminder.docx
@@ -33,7 +33,7 @@
                 <w:sz w:val="21"/>
                 <w:lang w:val="de-CH"/>
               </w:rPr>
-              <w:t xml:space="preserve">Jarvis</w:t>
+              <w:t xml:space="preserve">None</w:t>
             </w:r>
           </w:p>
         </w:tc>
@@ -61,7 +61,7 @@
                 <w:sz w:val="21"/>
                 <w:lang w:val="de-CH"/>
               </w:rPr>
-              <w:t xml:space="preserve">Ahmed</w:t>
+              <w:t xml:space="preserve">kein Name</w:t>
             </w:r>
           </w:p>
         </w:tc>
@@ -89,7 +89,7 @@
                 <w:sz w:val="21"/>
                 <w:lang w:val="de-CH"/>
               </w:rPr>
-              <w:t xml:space="preserve">down town 23,billboard</w:t>
+              <w:t xml:space="preserve">keine Strasse</w:t>
             </w:r>
           </w:p>
         </w:tc>
@@ -123,13 +123,14 @@
                 <w:rFonts w:ascii="Dolder Frutiger Next Light" w:hAnsi="Dolder Frutiger Next Light"/>
                 <w:sz w:val="21"/>
               </w:rPr>
-              <w:t xml:space="preserve">checked</w:t>
-            </w:r>
-            <w:r>
-              <w:rPr>
-                <w:rFonts w:ascii="Dolder Frutiger Next Light" w:hAnsi="Dolder Frutiger Next Light"/>
-                <w:sz w:val="21"/>
-                <w:szCs w:val="21"/>
+              <w:t xml:space="preserve">kein PLZ kein Ort</w:t>
+            </w:r>
+            <w:r>
+              <w:rPr>
+                <w:rFonts w:ascii="Dolder Frutiger Next Light" w:hAnsi="Dolder Frutiger Next Light"/>
+                <w:sz w:val="21"/>
+                <w:szCs w:val="21"/>
+                <w:lang w:val="de-CH"/>
               </w:rPr>
               <w:t xml:space="preserve"/>
             </w:r>
@@ -165,14 +166,16 @@
               <w:rPr>
                 <w:rFonts w:ascii="Dolder Frutiger Next Light" w:hAnsi="Dolder Frutiger Next Light"/>
                 <w:sz w:val="21"/>
-              </w:rPr>
-              <w:t xml:space="preserve">123 Karchi</w:t>
-            </w:r>
-            <w:r>
-              <w:rPr>
-                <w:rFonts w:ascii="Dolder Frutiger Next Light" w:hAnsi="Dolder Frutiger Next Light"/>
-                <w:sz w:val="21"/>
-                <w:szCs w:val="21"/>
+                <w:lang w:val="de-CH"/>
+              </w:rPr>
+              <w:t xml:space="preserve">None</w:t>
+            </w:r>
+            <w:r>
+              <w:rPr>
+                <w:rFonts w:ascii="Dolder Frutiger Next Light" w:hAnsi="Dolder Frutiger Next Light"/>
+                <w:sz w:val="21"/>
+                <w:szCs w:val="21"/>
+                <w:lang w:val="de-CH"/>
               </w:rPr>
               <w:t xml:space="preserve"/>
             </w:r>
@@ -205,23 +208,6 @@
               </w:rPr>
               <w:t xml:space="preserve"/>
             </w:r>
-            <w:r>
-              <w:rPr>
-                <w:rFonts w:ascii="Dolder Frutiger Next Light" w:hAnsi="Dolder Frutiger Next Light"/>
-                <w:sz w:val="21"/>
-                <w:lang w:val="en-US"/>
-              </w:rPr>
-              <w:t xml:space="preserve">Germany</w:t>
-            </w:r>
-            <w:r>
-              <w:rPr>
-                <w:rFonts w:ascii="Dolder Frutiger Next Light" w:hAnsi="Dolder Frutiger Next Light"/>
-                <w:sz w:val="21"/>
-                <w:szCs w:val="21"/>
-                <w:lang w:val="en-US"/>
-              </w:rPr>
-              <w:t xml:space="preserve"/>
-            </w:r>
           </w:p>
         </w:tc>
       </w:tr>
@@ -249,305 +235,231 @@
                 <w:szCs w:val="21"/>
                 <w:lang w:val="en-US"/>
               </w:rPr>
+              <w:t xml:space="preserve">Zürich, 20.11.2025</w:t>
+            </w:r>
+            <w:r>
+              <w:rPr>
+                <w:rFonts w:ascii="Dolder Frutiger Next Light" w:hAnsi="Dolder Frutiger Next Light"/>
+                <w:sz w:val="21"/>
+                <w:szCs w:val="21"/>
+                <w:lang w:val="en-US"/>
+              </w:rPr>
+              <w:br/>
               <w:t xml:space="preserve"/>
             </w:r>
-            <w:r>
-              <w:rPr>
-                <w:rFonts w:ascii="Dolder Frutiger Next Light" w:hAnsi="Dolder Frutiger Next Light"/>
-                <w:sz w:val="21"/>
-                <w:szCs w:val="21"/>
-                <w:lang w:val="en-US"/>
+          </w:p>
+          <w:p>
+            <w:pPr>
+              <w:spacing w:line="360" w:lineRule="auto"/>
+              <w:rPr>
+                <w:rFonts w:ascii="Dolder Frutiger Next Light" w:hAnsi="Dolder Frutiger Next Light"/>
+                <w:sz w:val="21"/>
+                <w:lang w:val="de-CH"/>
+              </w:rPr>
+            </w:pPr>
+          </w:p>
+          <w:p>
+            <w:pPr>
+              <w:spacing w:line="360" w:lineRule="auto"/>
+              <w:rPr>
+                <w:rFonts w:ascii="Dolder Frutiger Next Light" w:hAnsi="Dolder Frutiger Next Light"/>
+                <w:sz w:val="21"/>
+                <w:lang w:val="de-CH"/>
+              </w:rPr>
+            </w:pPr>
+          </w:p>
+          <w:p>
+            <w:pPr>
+              <w:spacing w:line="480" w:lineRule="auto"/>
+              <w:rPr>
+                <w:rFonts w:ascii="Dolder Frutiger Next Light" w:hAnsi="Dolder Frutiger Next Light"/>
+                <w:b/>
+                <w:sz w:val="21"/>
+                <w:szCs w:val="21"/>
+              </w:rPr>
+            </w:pPr>
+            <w:r>
+              <w:rPr>
+                <w:rFonts w:ascii="Dolder Frutiger Next Light" w:hAnsi="Dolder Frutiger Next Light"/>
+                <w:b/>
+                <w:sz w:val="21"/>
+                <w:szCs w:val="21"/>
+              </w:rPr>
+              <w:t xml:space="preserve">Erste </w:t>
+            </w:r>
+            <w:r>
+              <w:rPr>
+                <w:rFonts w:ascii="Dolder Frutiger Next Light" w:hAnsi="Dolder Frutiger Next Light"/>
+                <w:b/>
+                <w:sz w:val="21"/>
+                <w:szCs w:val="21"/>
+              </w:rPr>
+              <w:t xml:space="preserve">Mahnung </w:t>
+            </w:r>
+            <w:r>
+              <w:rPr>
+                <w:rFonts w:ascii="Dolder Frutiger Next Light" w:hAnsi="Dolder Frutiger Next Light"/>
+                <w:b/>
+                <w:sz w:val="21"/>
+                <w:szCs w:val="21"/>
+              </w:rPr>
+              <w:t>Nachzahlgebühr</w:t>
+            </w:r>
+            <w:r>
+              <w:rPr>
+                <w:rFonts w:ascii="Dolder Frutiger Next Light" w:hAnsi="Dolder Frutiger Next Light"/>
+                <w:b/>
+                <w:sz w:val="21"/>
+                <w:szCs w:val="21"/>
+              </w:rPr>
+              <w:t xml:space="preserve"> Dolder Eis </w:t>
+            </w:r>
+            <w:r>
+              <w:rPr>
+                <w:rFonts w:ascii="Dolder Frutiger Next Light" w:hAnsi="Dolder Frutiger Next Light"/>
+                <w:b/>
+                <w:sz w:val="21"/>
+                <w:szCs w:val="21"/>
+              </w:rPr>
+              <w:t xml:space="preserve">&amp; </w:t>
+            </w:r>
+            <w:r>
+              <w:rPr>
+                <w:rFonts w:ascii="Dolder Frutiger Next Light" w:hAnsi="Dolder Frutiger Next Light"/>
+                <w:b/>
+                <w:sz w:val="21"/>
+                <w:szCs w:val="21"/>
+              </w:rPr>
+              <w:t xml:space="preserve">Bad AG</w:t>
+            </w:r>
+          </w:p>
+          <w:p>
+            <w:pPr>
+              <w:spacing w:line="360" w:lineRule="auto"/>
+              <w:rPr>
+                <w:rFonts w:ascii="Dolder Frutiger Next Light" w:hAnsi="Dolder Frutiger Next Light"/>
+                <w:sz w:val="21"/>
+                <w:szCs w:val="21"/>
+                <w:lang w:val="de-CH"/>
+              </w:rPr>
+            </w:pPr>
+            <w:r>
+              <w:rPr>
+                <w:rFonts w:ascii="Dolder Frutiger Next Light" w:hAnsi="Dolder Frutiger Next Light"/>
+                <w:sz w:val="21"/>
+                <w:szCs w:val="21"/>
+                <w:lang w:val="de-CH"/>
+              </w:rPr>
+              <w:t xml:space="preserve">Sehr geehrte</w:t>
+            </w:r>
+            <w:r>
+              <w:rPr>
+                <w:rFonts w:ascii="Dolder Frutiger Next Light" w:hAnsi="Dolder Frutiger Next Light"/>
+                <w:sz w:val="21"/>
+                <w:szCs w:val="21"/>
+                <w:lang w:val="de-CH"/>
+              </w:rPr>
+              <w:t xml:space="preserve"> Damen und Herren</w:t>
+            </w:r>
+            <w:r>
+              <w:rPr>
+                <w:rFonts w:ascii="Dolder Frutiger Next Light" w:hAnsi="Dolder Frutiger Next Light"/>
+                <w:sz w:val="21"/>
+                <w:szCs w:val="21"/>
+                <w:lang w:val="de-CH"/>
+              </w:rPr>
+              <w:t xml:space="preserve"/>
+            </w:r>
+            <w:r>
+              <w:rPr>
+                <w:rFonts w:ascii="Dolder Frutiger Next Light" w:hAnsi="Dolder Frutiger Next Light"/>
+                <w:sz w:val="21"/>
+                <w:szCs w:val="21"/>
+                <w:lang w:val="de-CH"/>
               </w:rPr>
               <w:br/>
-              <w:t xml:space="preserve">Zürich, 02.11.2025</w:t>
-            </w:r>
-          </w:p>
-          <w:p>
-            <w:pPr>
-              <w:spacing w:line="360" w:lineRule="auto"/>
-              <w:rPr>
-                <w:rFonts w:ascii="Dolder Frutiger Next Light" w:hAnsi="Dolder Frutiger Next Light"/>
-                <w:sz w:val="21"/>
-                <w:lang w:val="de-CH"/>
-              </w:rPr>
-            </w:pPr>
-          </w:p>
-          <w:p>
-            <w:pPr>
-              <w:spacing w:line="360" w:lineRule="auto"/>
-              <w:rPr>
-                <w:rFonts w:ascii="Dolder Frutiger Next Light" w:hAnsi="Dolder Frutiger Next Light"/>
-                <w:sz w:val="21"/>
-                <w:lang w:val="de-CH"/>
-              </w:rPr>
-            </w:pPr>
-          </w:p>
-          <w:p>
-            <w:pPr>
-              <w:spacing w:line="480" w:lineRule="auto"/>
-              <w:rPr>
-                <w:rFonts w:ascii="Dolder Frutiger Next Light" w:hAnsi="Dolder Frutiger Next Light"/>
-                <w:b/>
-                <w:sz w:val="21"/>
-                <w:szCs w:val="21"/>
-              </w:rPr>
-            </w:pPr>
-            <w:r>
-              <w:rPr>
-                <w:rFonts w:ascii="Dolder Frutiger Next Light" w:hAnsi="Dolder Frutiger Next Light"/>
-                <w:b/>
-                <w:sz w:val="21"/>
-                <w:szCs w:val="21"/>
-              </w:rPr>
-              <w:t>Zweite</w:t>
-            </w:r>
-            <w:r>
-              <w:rPr>
-                <w:rFonts w:ascii="Dolder Frutiger Next Light" w:hAnsi="Dolder Frutiger Next Light"/>
-                <w:b/>
-                <w:sz w:val="21"/>
-                <w:szCs w:val="21"/>
+            </w:r>
+          </w:p>
+          <w:p>
+            <w:pPr>
+              <w:rPr>
+                <w:rFonts w:ascii="Dolder Frutiger Next Light" w:hAnsi="Dolder Frutiger Next Light"/>
+                <w:sz w:val="21"/>
+                <w:szCs w:val="21"/>
+                <w:lang w:val="de-CH"/>
+              </w:rPr>
+            </w:pPr>
+            <w:r>
+              <w:rPr>
+                <w:rFonts w:ascii="Dolder Frutiger Next Light" w:hAnsi="Dolder Frutiger Next Light"/>
+                <w:sz w:val="21"/>
+                <w:szCs w:val="21"/>
+                <w:lang w:val="de-CH"/>
+              </w:rPr>
+              <w:t xml:space="preserve">Am </w:t>
+            </w:r>
+            <w:r>
+              <w:rPr>
+                <w:rFonts w:ascii="Dolder Frutiger Next Light" w:hAnsi="Dolder Frutiger Next Light"/>
+                <w:sz w:val="21"/>
+                <w:szCs w:val="21"/>
+                <w:lang w:val="de-CH"/>
+              </w:rPr>
+              <w:t xml:space="preserve">12.11.2025</w:t>
+            </w:r>
+            <w:r>
+              <w:rPr>
+                <w:rFonts w:ascii="Dolder Frutiger Next Light" w:hAnsi="Dolder Frutiger Next Light"/>
+                <w:sz w:val="21"/>
+                <w:szCs w:val="21"/>
+                <w:lang w:val="de-CH"/>
+              </w:rPr>
+              <w:t xml:space="preserve"> um 00:20</w:t>
+            </w:r>
+            <w:r>
+              <w:rPr>
+                <w:rFonts w:ascii="Dolder Frutiger Next Light" w:hAnsi="Dolder Frutiger Next Light"/>
+                <w:sz w:val="21"/>
+                <w:szCs w:val="21"/>
+                <w:lang w:val="de-CH"/>
+              </w:rPr>
+              <w:t xml:space="preserve"> Uhr</w:t>
+            </w:r>
+            <w:r>
+              <w:rPr>
+                <w:rFonts w:ascii="Dolder Frutiger Next Light" w:hAnsi="Dolder Frutiger Next Light"/>
+                <w:sz w:val="21"/>
+                <w:szCs w:val="21"/>
+                <w:lang w:val="de-CH"/>
+              </w:rPr>
+              <w:t xml:space="preserve"> wurde </w:t>
+            </w:r>
+            <w:r>
+              <w:rPr>
+                <w:rFonts w:ascii="Dolder Frutiger Next Light" w:hAnsi="Dolder Frutiger Next Light"/>
+                <w:sz w:val="21"/>
+                <w:szCs w:val="21"/>
+                <w:lang w:val="de-CH"/>
+              </w:rPr>
+              <w:t>das auf Sie zugelassene Fahrzeug mit dem Kennzeichen</w:t>
+            </w:r>
+            <w:r>
+              <w:rPr>
+                <w:rFonts w:ascii="Dolder Frutiger Next Light" w:hAnsi="Dolder Frutiger Next Light"/>
+                <w:sz w:val="21"/>
+                <w:szCs w:val="21"/>
+                <w:lang w:val="de-CH"/>
               </w:rPr>
               <w:t xml:space="preserve"> </w:t>
             </w:r>
             <w:r>
               <w:rPr>
                 <w:rFonts w:ascii="Dolder Frutiger Next Light" w:hAnsi="Dolder Frutiger Next Light"/>
-                <w:b/>
-                <w:sz w:val="21"/>
-                <w:szCs w:val="21"/>
-              </w:rPr>
-              <w:t xml:space="preserve">Mahnung </w:t>
-            </w:r>
-            <w:r>
-              <w:rPr>
-                <w:rFonts w:ascii="Dolder Frutiger Next Light" w:hAnsi="Dolder Frutiger Next Light"/>
-                <w:b/>
-                <w:sz w:val="21"/>
-                <w:szCs w:val="21"/>
-              </w:rPr>
-              <w:t>Nachzahlgebühr</w:t>
-            </w:r>
-            <w:r>
-              <w:rPr>
-                <w:rFonts w:ascii="Dolder Frutiger Next Light" w:hAnsi="Dolder Frutiger Next Light"/>
-                <w:b/>
-                <w:sz w:val="21"/>
-                <w:szCs w:val="21"/>
-              </w:rPr>
-              <w:t xml:space="preserve"> Dolder Eis </w:t>
-            </w:r>
-            <w:r>
-              <w:rPr>
-                <w:rFonts w:ascii="Dolder Frutiger Next Light" w:hAnsi="Dolder Frutiger Next Light"/>
-                <w:b/>
-                <w:sz w:val="21"/>
-                <w:szCs w:val="21"/>
-              </w:rPr>
-              <w:t xml:space="preserve">&amp; </w:t>
-            </w:r>
-            <w:r>
-              <w:rPr>
-                <w:rFonts w:ascii="Dolder Frutiger Next Light" w:hAnsi="Dolder Frutiger Next Light"/>
-                <w:b/>
-                <w:sz w:val="21"/>
-                <w:szCs w:val="21"/>
-              </w:rPr>
-              <w:t xml:space="preserve">Bad AG</w:t>
-            </w:r>
-          </w:p>
-          <w:p>
-            <w:pPr>
-              <w:spacing w:line="360" w:lineRule="auto"/>
-              <w:rPr>
-                <w:rFonts w:ascii="Dolder Frutiger Next Light" w:hAnsi="Dolder Frutiger Next Light"/>
-                <w:sz w:val="21"/>
-                <w:szCs w:val="21"/>
-                <w:lang w:val="de-CH"/>
-              </w:rPr>
-            </w:pPr>
-            <w:r>
-              <w:rPr>
-                <w:rFonts w:ascii="Dolder Frutiger Next Light" w:hAnsi="Dolder Frutiger Next Light"/>
-                <w:sz w:val="21"/>
-                <w:szCs w:val="21"/>
-                <w:lang w:val="de-CH"/>
-              </w:rPr>
-              <w:t xml:space="preserve">Sehr geehrte</w:t>
-            </w:r>
-            <w:r>
-              <w:rPr>
-                <w:rFonts w:ascii="Dolder Frutiger Next Light" w:hAnsi="Dolder Frutiger Next Light"/>
-                <w:sz w:val="21"/>
-                <w:szCs w:val="21"/>
-                <w:lang w:val="de-CH"/>
-              </w:rPr>
-              <w:t xml:space="preserve"> Damen und Herren</w:t>
-            </w:r>
-            <w:r>
-              <w:rPr>
-                <w:rFonts w:ascii="Dolder Frutiger Next Light" w:hAnsi="Dolder Frutiger Next Light"/>
-                <w:sz w:val="21"/>
-                <w:szCs w:val="21"/>
-                <w:lang w:val="de-CH"/>
-              </w:rPr>
-              <w:t xml:space="preserve"/>
-            </w:r>
-            <w:r>
-              <w:rPr>
-                <w:rFonts w:ascii="Dolder Frutiger Next Light" w:hAnsi="Dolder Frutiger Next Light"/>
-                <w:sz w:val="21"/>
-                <w:szCs w:val="21"/>
-                <w:lang w:val="de-CH"/>
-              </w:rPr>
-              <w:br/>
-            </w:r>
-          </w:p>
-          <w:p>
-            <w:pPr>
-              <w:rPr>
-                <w:rFonts w:ascii="Dolder Frutiger Next Light" w:hAnsi="Dolder Frutiger Next Light"/>
-                <w:sz w:val="21"/>
-                <w:szCs w:val="21"/>
-                <w:lang w:val="de-CH"/>
-              </w:rPr>
-            </w:pPr>
-            <w:r>
-              <w:rPr>
-                <w:rFonts w:ascii="Dolder Frutiger Next Light" w:hAnsi="Dolder Frutiger Next Light"/>
-                <w:sz w:val="21"/>
-                <w:szCs w:val="21"/>
-                <w:lang w:val="de-CH"/>
-              </w:rPr>
-              <w:t xml:space="preserve">Trotz unserer ersten Mahnung vom </w:t>
-            </w:r>
-            <w:r>
-              <w:rPr>
-                <w:rFonts w:ascii="Dolder Frutiger Next Light" w:hAnsi="Dolder Frutiger Next Light"/>
-                <w:sz w:val="21"/>
-                <w:szCs w:val="21"/>
-                <w:lang w:val="de-CH"/>
-              </w:rPr>
-              <w:t xml:space="preserve">02.11.2025 </w:t>
-            </w:r>
-            <w:r>
-              <w:rPr>
-                <w:rFonts w:ascii="Dolder Frutiger Next Light" w:hAnsi="Dolder Frutiger Next Light"/>
-                <w:sz w:val="21"/>
-                <w:szCs w:val="21"/>
-                <w:lang w:val="de-CH"/>
-              </w:rPr>
-              <w:t>haben wir bis heute keinen Zahlungseingang</w:t>
-            </w:r>
-            <w:r>
-              <w:rPr>
-                <w:rFonts w:ascii="Dolder Frutiger Next Light" w:hAnsi="Dolder Frutiger Next Light"/>
-                <w:sz w:val="21"/>
-                <w:szCs w:val="21"/>
-                <w:lang w:val="de-CH"/>
-              </w:rPr>
-              <w:t xml:space="preserve"> verbuchen können</w:t>
-            </w:r>
-            <w:r>
-              <w:rPr>
-                <w:rFonts w:ascii="Dolder Frutiger Next Light" w:hAnsi="Dolder Frutiger Next Light"/>
-                <w:sz w:val="21"/>
-                <w:szCs w:val="21"/>
-                <w:lang w:val="de-CH"/>
-              </w:rPr>
-              <w:t>.</w:t>
-            </w:r>
-          </w:p>
-          <w:p>
-            <w:pPr>
-              <w:rPr>
-                <w:rFonts w:ascii="Dolder Frutiger Next Light" w:hAnsi="Dolder Frutiger Next Light"/>
-                <w:sz w:val="21"/>
-                <w:szCs w:val="21"/>
-                <w:lang w:val="de-CH"/>
-              </w:rPr>
-            </w:pPr>
-          </w:p>
-          <w:p>
-            <w:pPr>
-              <w:rPr>
-                <w:rFonts w:ascii="Dolder Frutiger Next Light" w:hAnsi="Dolder Frutiger Next Light"/>
-                <w:sz w:val="21"/>
-                <w:szCs w:val="21"/>
-                <w:lang w:val="de-CH"/>
-              </w:rPr>
-            </w:pPr>
-            <w:r>
-              <w:rPr>
-                <w:rFonts w:ascii="Dolder Frutiger Next Light" w:hAnsi="Dolder Frutiger Next Light"/>
-                <w:sz w:val="21"/>
-                <w:szCs w:val="21"/>
-                <w:lang w:val="de-CH"/>
-              </w:rPr>
-              <w:t xml:space="preserve">Am </w:t>
-            </w:r>
-            <w:r>
-              <w:rPr>
-                <w:rFonts w:ascii="Dolder Frutiger Next Light" w:hAnsi="Dolder Frutiger Next Light"/>
-                <w:sz w:val="21"/>
-                <w:szCs w:val="21"/>
-                <w:lang w:val="de-CH"/>
-              </w:rPr>
-              <w:t xml:space="preserve">27.10.2025</w:t>
-            </w:r>
-            <w:r>
-              <w:rPr>
-                <w:rFonts w:ascii="Dolder Frutiger Next Light" w:hAnsi="Dolder Frutiger Next Light"/>
-                <w:sz w:val="21"/>
-                <w:szCs w:val="21"/>
-                <w:lang w:val="de-CH"/>
-              </w:rPr>
-              <w:t xml:space="preserve"> um 21:42</w:t>
-            </w:r>
-            <w:r>
-              <w:rPr>
-                <w:rFonts w:ascii="Dolder Frutiger Next Light" w:hAnsi="Dolder Frutiger Next Light"/>
-                <w:sz w:val="21"/>
-                <w:szCs w:val="21"/>
-                <w:lang w:val="de-CH"/>
-              </w:rPr>
-              <w:t xml:space="preserve"> Uhr</w:t>
-            </w:r>
-            <w:r>
-              <w:rPr>
-                <w:rFonts w:ascii="Dolder Frutiger Next Light" w:hAnsi="Dolder Frutiger Next Light"/>
-                <w:sz w:val="21"/>
-                <w:szCs w:val="21"/>
-                <w:lang w:val="de-CH"/>
-              </w:rPr>
-              <w:t xml:space="preserve"> wurde </w:t>
-            </w:r>
-            <w:r>
-              <w:rPr>
-                <w:rFonts w:ascii="Dolder Frutiger Next Light" w:hAnsi="Dolder Frutiger Next Light"/>
-                <w:sz w:val="21"/>
-                <w:szCs w:val="21"/>
-                <w:lang w:val="de-CH"/>
-              </w:rPr>
-              <w:t>das auf Sie zugelassene Fahrzeug mit dem Kennzeichen</w:t>
-            </w:r>
-            <w:r>
-              <w:rPr>
-                <w:rFonts w:ascii="Dolder Frutiger Next Light" w:hAnsi="Dolder Frutiger Next Light"/>
-                <w:sz w:val="21"/>
-                <w:szCs w:val="21"/>
-                <w:lang w:val="de-CH"/>
-              </w:rPr>
-              <w:t xml:space="preserve"> </w:t>
-            </w:r>
-            <w:r>
-              <w:rPr>
-                <w:rFonts w:ascii="Dolder Frutiger Next Light" w:hAnsi="Dolder Frutiger Next Light"/>
-                <w:sz w:val="21"/>
-                <w:szCs w:val="21"/>
-                <w:lang w:val="de-CH"/>
-              </w:rPr>
-              <w:t xml:space="preserve">12</w:t>
+                <w:sz w:val="21"/>
+                <w:szCs w:val="21"/>
+                <w:lang w:val="de-CH"/>
+              </w:rPr>
+              <w:t xml:space="preserve">DA-X 1953</w:t>
             </w:r>
             <w:r>
               <w:rPr>
@@ -655,21 +567,30 @@
             <w:pPr>
               <w:rPr>
                 <w:rFonts w:ascii="Dolder Frutiger Next Light" w:hAnsi="Dolder Frutiger Next Light"/>
+                <w:sz w:val="21"/>
+                <w:szCs w:val="21"/>
+                <w:lang w:val="de-CH"/>
+              </w:rPr>
+            </w:pPr>
+            <w:r>
+              <w:rPr>
+                <w:rFonts w:ascii="Dolder Frutiger Next Light" w:hAnsi="Dolder Frutiger Next Light"/>
+                <w:sz w:val="21"/>
+                <w:szCs w:val="21"/>
+                <w:lang w:val="de-CH"/>
+              </w:rPr>
+              <w:t xml:space="preserve">Wir bitten Sie, den fälligen Betrag über </w:t>
+            </w:r>
+            <w:r>
+              <w:rPr>
+                <w:rFonts w:ascii="Dolder Frutiger Next Light" w:hAnsi="Dolder Frutiger Next Light"/>
                 <w:b/>
                 <w:bCs/>
                 <w:sz w:val="21"/>
                 <w:szCs w:val="21"/>
                 <w:lang w:val="de-CH"/>
               </w:rPr>
-            </w:pPr>
-            <w:r>
-              <w:rPr>
-                <w:rFonts w:ascii="Dolder Frutiger Next Light" w:hAnsi="Dolder Frutiger Next Light"/>
-                <w:sz w:val="21"/>
-                <w:szCs w:val="21"/>
-                <w:lang w:val="de-CH"/>
-              </w:rPr>
-              <w:t xml:space="preserve">Wir bitten Sie, den fälligen Betrag über </w:t>
+              <w:t xml:space="preserve">CHF </w:t>
             </w:r>
             <w:r>
               <w:rPr>
@@ -680,7 +601,7 @@
                 <w:szCs w:val="21"/>
                 <w:lang w:val="de-CH"/>
               </w:rPr>
-              <w:t xml:space="preserve">CHF </w:t>
+              <w:t>76.20</w:t>
             </w:r>
             <w:r>
               <w:rPr>
@@ -691,248 +612,181 @@
                 <w:szCs w:val="21"/>
                 <w:lang w:val="de-CH"/>
               </w:rPr>
-              <w:t>1</w:t>
-            </w:r>
-            <w:r>
-              <w:rPr>
-                <w:rFonts w:ascii="Dolder Frutiger Next Light" w:hAnsi="Dolder Frutiger Next Light"/>
-                <w:b/>
-                <w:bCs/>
-                <w:sz w:val="21"/>
-                <w:szCs w:val="21"/>
-                <w:lang w:val="de-CH"/>
-              </w:rPr>
-              <w:t>33</w:t>
-            </w:r>
-            <w:r>
-              <w:rPr>
-                <w:rFonts w:ascii="Dolder Frutiger Next Light" w:hAnsi="Dolder Frutiger Next Light"/>
-                <w:b/>
-                <w:bCs/>
+              <w:t xml:space="preserve"> </w:t>
+            </w:r>
+            <w:r>
+              <w:rPr>
+                <w:rFonts w:ascii="Dolder Frutiger Next Light" w:hAnsi="Dolder Frutiger Next Light"/>
+                <w:sz w:val="21"/>
+                <w:szCs w:val="21"/>
+                <w:lang w:val="de-CH"/>
+              </w:rPr>
+              <w:t>innerhalb von 14 Tagen zu</w:t>
+            </w:r>
+            <w:r>
+              <w:rPr>
+                <w:rFonts w:ascii="Dolder Frutiger Next Light" w:hAnsi="Dolder Frutiger Next Light"/>
+                <w:sz w:val="21"/>
+                <w:szCs w:val="21"/>
+                <w:lang w:val="de-CH"/>
+              </w:rPr>
+              <w:t xml:space="preserve"> begleichen</w:t>
+            </w:r>
+            <w:r>
+              <w:rPr>
+                <w:rFonts w:ascii="Dolder Frutiger Next Light" w:hAnsi="Dolder Frutiger Next Light"/>
+                <w:sz w:val="21"/>
+                <w:szCs w:val="21"/>
+                <w:lang w:val="de-CH"/>
+              </w:rPr>
+              <w:t xml:space="preserve">. </w:t>
+            </w:r>
+          </w:p>
+          <w:p>
+            <w:pPr>
+              <w:rPr>
+                <w:rFonts w:ascii="Dolder Frutiger Next Light" w:hAnsi="Dolder Frutiger Next Light"/>
+                <w:sz w:val="21"/>
+                <w:szCs w:val="21"/>
+                <w:lang w:val="de-CH"/>
+              </w:rPr>
+            </w:pPr>
+          </w:p>
+          <w:p>
+            <w:pPr>
+              <w:rPr>
+                <w:rFonts w:ascii="Dolder Frutiger Next Light" w:hAnsi="Dolder Frutiger Next Light"/>
+                <w:sz w:val="21"/>
+                <w:szCs w:val="21"/>
+                <w:lang w:val="de-CH"/>
+              </w:rPr>
+            </w:pPr>
+            <w:r>
+              <w:rPr>
+                <w:rFonts w:ascii="Dolder Frutiger Next Light" w:hAnsi="Dolder Frutiger Next Light"/>
+                <w:sz w:val="21"/>
+                <w:szCs w:val="21"/>
+                <w:lang w:val="de-CH"/>
+              </w:rPr>
+              <w:t xml:space="preserve">Unsere Bankverbindung sowie die Zahlungsinformationen finden Sie </w:t>
+            </w:r>
+            <w:r>
+              <w:rPr>
+                <w:rFonts w:ascii="Dolder Frutiger Next Light" w:hAnsi="Dolder Frutiger Next Light"/>
+                <w:sz w:val="21"/>
+                <w:szCs w:val="21"/>
+                <w:lang w:val="de-CH"/>
+              </w:rPr>
+              <w:t xml:space="preserve">nochmals </w:t>
+            </w:r>
+            <w:r>
+              <w:rPr>
+                <w:rFonts w:ascii="Dolder Frutiger Next Light" w:hAnsi="Dolder Frutiger Next Light"/>
+                <w:sz w:val="21"/>
+                <w:szCs w:val="21"/>
+                <w:lang w:val="de-CH"/>
+              </w:rPr>
+              <w:t>auf der beigefügten Rechnung.</w:t>
+            </w:r>
+          </w:p>
+          <w:p>
+            <w:pPr>
+              <w:rPr>
+                <w:rFonts w:ascii="Dolder Frutiger Next Light" w:hAnsi="Dolder Frutiger Next Light"/>
+                <w:sz w:val="21"/>
+                <w:szCs w:val="21"/>
+                <w:lang w:val="de-CH"/>
+              </w:rPr>
+            </w:pPr>
+            <w:r>
+              <w:rPr>
+                <w:rFonts w:ascii="Dolder Frutiger Next Light" w:hAnsi="Dolder Frutiger Next Light"/>
+                <w:sz w:val="21"/>
+                <w:szCs w:val="21"/>
+                <w:lang w:val="de-CH"/>
+              </w:rPr>
+              <w:t>Wir bitten Sie</w:t>
+            </w:r>
+            <w:r>
+              <w:rPr>
+                <w:rFonts w:ascii="Dolder Frutiger Next Light" w:hAnsi="Dolder Frutiger Next Light"/>
+                <w:sz w:val="21"/>
+                <w:szCs w:val="21"/>
+                <w:lang w:val="de-CH"/>
+              </w:rPr>
+              <w:t>,</w:t>
+            </w:r>
+            <w:r>
+              <w:rPr>
+                <w:rFonts w:ascii="Dolder Frutiger Next Light" w:hAnsi="Dolder Frutiger Next Light"/>
+                <w:sz w:val="21"/>
+                <w:szCs w:val="21"/>
+                <w:lang w:val="de-CH"/>
+              </w:rPr>
+              <w:t xml:space="preserve"> bei der Zahlung die </w:t>
+            </w:r>
+            <w:r>
+              <w:rPr>
+                <w:rFonts w:ascii="Dolder Frutiger Next Light" w:hAnsi="Dolder Frutiger Next Light"/>
+                <w:sz w:val="21"/>
+                <w:szCs w:val="21"/>
+                <w:lang w:val="de-CH"/>
+              </w:rPr>
+              <w:t>Nachzahlgebühr</w:t>
+            </w:r>
+            <w:r>
+              <w:rPr>
+                <w:rFonts w:ascii="Dolder Frutiger Next Light" w:hAnsi="Dolder Frutiger Next Light"/>
+                <w:sz w:val="21"/>
+                <w:szCs w:val="21"/>
+                <w:lang w:val="de-CH"/>
+              </w:rPr>
+              <w:t>-N</w:t>
+            </w:r>
+            <w:r>
+              <w:rPr>
+                <w:rFonts w:ascii="Dolder Frutiger Next Light" w:hAnsi="Dolder Frutiger Next Light"/>
+                <w:sz w:val="21"/>
+                <w:szCs w:val="21"/>
+                <w:lang w:val="de-CH"/>
+              </w:rPr>
+              <w:t>ummer</w:t>
+            </w:r>
+            <w:r>
+              <w:rPr>
+                <w:rFonts w:ascii="Dolder Frutiger Next Light" w:hAnsi="Dolder Frutiger Next Light"/>
+                <w:sz w:val="21"/>
+                <w:szCs w:val="21"/>
+                <w:lang w:val="de-CH"/>
+              </w:rPr>
+              <w:t xml:space="preserve"> </w:t>
+            </w:r>
+            <w:r>
+              <w:rPr>
+                <w:rFonts w:ascii="Dolder Frutiger Next Light" w:hAnsi="Dolder Frutiger Next Light"/>
+                <w:sz w:val="21"/>
+                <w:szCs w:val="21"/>
+                <w:lang w:val="de-CH"/>
+              </w:rPr>
+              <w:t xml:space="preserve">1953</w:t>
+            </w:r>
+            <w:r>
+              <w:rPr>
+                <w:rFonts w:ascii="Dolder Frutiger Next Light" w:hAnsi="Dolder Frutiger Next Light"/>
+                <w:sz w:val="21"/>
+                <w:szCs w:val="21"/>
+                <w:lang w:val="de-CH"/>
+              </w:rPr>
+              <w:t xml:space="preserve"> anzugeben</w:t>
+            </w:r>
+            <w:r>
+              <w:rPr>
+                <w:rFonts w:ascii="Dolder Frutiger Next Light" w:hAnsi="Dolder Frutiger Next Light"/>
                 <w:sz w:val="21"/>
                 <w:szCs w:val="21"/>
                 <w:lang w:val="de-CH"/>
               </w:rPr>
               <w:t>.</w:t>
-            </w:r>
-            <w:r>
-              <w:rPr>
-                <w:rFonts w:ascii="Dolder Frutiger Next Light" w:hAnsi="Dolder Frutiger Next Light"/>
-                <w:b/>
-                <w:bCs/>
-                <w:sz w:val="21"/>
-                <w:szCs w:val="21"/>
-                <w:lang w:val="de-CH"/>
-              </w:rPr>
-              <w:t>0</w:t>
-            </w:r>
-            <w:r>
-              <w:rPr>
-                <w:rFonts w:ascii="Dolder Frutiger Next Light" w:hAnsi="Dolder Frutiger Next Light"/>
-                <w:b/>
-                <w:bCs/>
-                <w:sz w:val="21"/>
-                <w:szCs w:val="21"/>
-                <w:lang w:val="de-CH"/>
-              </w:rPr>
-              <w:t>0</w:t>
-            </w:r>
-            <w:r>
-              <w:rPr>
-                <w:rFonts w:ascii="Dolder Frutiger Next Light" w:hAnsi="Dolder Frutiger Next Light"/>
-                <w:b/>
-                <w:bCs/>
-                <w:sz w:val="21"/>
-                <w:szCs w:val="21"/>
-                <w:lang w:val="de-CH"/>
-              </w:rPr>
-              <w:t xml:space="preserve"> </w:t>
-            </w:r>
-            <w:r>
-              <w:rPr>
-                <w:rFonts w:ascii="Dolder Frutiger Next Light" w:hAnsi="Dolder Frutiger Next Light"/>
-                <w:sz w:val="21"/>
-                <w:szCs w:val="21"/>
-                <w:lang w:val="de-CH"/>
-              </w:rPr>
-              <w:t>mit</w:t>
-            </w:r>
-            <w:r>
-              <w:rPr>
-                <w:rFonts w:ascii="Dolder Frutiger Next Light" w:hAnsi="Dolder Frutiger Next Light"/>
-                <w:sz w:val="21"/>
-                <w:szCs w:val="21"/>
-                <w:lang w:val="de-CH"/>
-              </w:rPr>
-              <w:t xml:space="preserve"> </w:t>
-            </w:r>
-            <w:r>
-              <w:rPr>
-                <w:rFonts w:ascii="Dolder Frutiger Next Light" w:hAnsi="Dolder Frutiger Next Light"/>
-                <w:b/>
-                <w:bCs/>
-                <w:sz w:val="21"/>
-                <w:szCs w:val="21"/>
-                <w:lang w:val="de-CH"/>
-              </w:rPr>
-              <w:t xml:space="preserve">Angabe der </w:t>
-            </w:r>
-            <w:r>
-              <w:rPr>
-                <w:rFonts w:ascii="Dolder Frutiger Next Light" w:hAnsi="Dolder Frutiger Next Light"/>
-                <w:b/>
-                <w:bCs/>
-                <w:sz w:val="21"/>
-                <w:szCs w:val="21"/>
-                <w:lang w:val="de-CH"/>
-              </w:rPr>
-              <w:t xml:space="preserve">Nachzahlgebührennummer</w:t>
-            </w:r>
-            <w:r>
-              <w:rPr>
-                <w:rFonts w:ascii="Dolder Frutiger Next Light" w:hAnsi="Dolder Frutiger Next Light"/>
-                <w:b/>
-                <w:bCs/>
-                <w:sz w:val="21"/>
-                <w:szCs w:val="21"/>
-                <w:lang w:val="de-CH"/>
-              </w:rPr>
-              <w:t xml:space="preserve"> 12 </w:t>
-            </w:r>
-            <w:r>
-              <w:rPr>
-                <w:rFonts w:ascii="Dolder Frutiger Next Light" w:hAnsi="Dolder Frutiger Next Light"/>
-                <w:b/>
-                <w:bCs/>
-                <w:sz w:val="21"/>
-                <w:szCs w:val="21"/>
-                <w:lang w:val="de-CH"/>
-              </w:rPr>
-              <w:t>bis spätestens 7 Tage nach Erhalt dieses Schreiben zu begleichen.</w:t>
-            </w:r>
-          </w:p>
-          <w:p>
-            <w:pPr>
-              <w:rPr>
-                <w:rFonts w:ascii="Dolder Frutiger Next Light" w:hAnsi="Dolder Frutiger Next Light"/>
-                <w:sz w:val="21"/>
-                <w:szCs w:val="21"/>
-                <w:lang w:val="de-CH"/>
-              </w:rPr>
-            </w:pPr>
-          </w:p>
-          <w:p>
-            <w:pPr>
-              <w:rPr>
-                <w:rFonts w:ascii="Dolder Frutiger Next Light" w:hAnsi="Dolder Frutiger Next Light"/>
-                <w:b/>
-                <w:bCs/>
-                <w:sz w:val="21"/>
-                <w:szCs w:val="21"/>
-                <w:lang w:val="de-CH"/>
-              </w:rPr>
-            </w:pPr>
-            <w:r>
-              <w:rPr>
-                <w:rFonts w:ascii="Dolder Frutiger Next Light" w:hAnsi="Dolder Frutiger Next Light"/>
-                <w:b/>
-                <w:bCs/>
-                <w:sz w:val="21"/>
-                <w:szCs w:val="21"/>
-                <w:lang w:val="de-CH"/>
-              </w:rPr>
-              <w:t xml:space="preserve">Sollten wir </w:t>
-            </w:r>
-            <w:r>
-              <w:rPr>
-                <w:rFonts w:ascii="Dolder Frutiger Next Light" w:hAnsi="Dolder Frutiger Next Light"/>
-                <w:b/>
-                <w:bCs/>
-                <w:sz w:val="21"/>
-                <w:szCs w:val="21"/>
-                <w:lang w:val="de-CH"/>
-              </w:rPr>
-              <w:t>erneut</w:t>
-            </w:r>
-            <w:r>
-              <w:rPr>
-                <w:rFonts w:ascii="Dolder Frutiger Next Light" w:hAnsi="Dolder Frutiger Next Light"/>
-                <w:b/>
-                <w:bCs/>
-                <w:sz w:val="21"/>
-                <w:szCs w:val="21"/>
-                <w:lang w:val="de-CH"/>
-              </w:rPr>
-              <w:t xml:space="preserve"> keinen Zahlungseingang verzeichnen</w:t>
-            </w:r>
-            <w:r>
-              <w:rPr>
-                <w:rFonts w:ascii="Dolder Frutiger Next Light" w:hAnsi="Dolder Frutiger Next Light"/>
-                <w:b/>
-                <w:bCs/>
-                <w:sz w:val="21"/>
-                <w:szCs w:val="21"/>
-                <w:lang w:val="de-CH"/>
-              </w:rPr>
-              <w:t xml:space="preserve"> können</w:t>
-            </w:r>
-            <w:r>
-              <w:rPr>
-                <w:rFonts w:ascii="Dolder Frutiger Next Light" w:hAnsi="Dolder Frutiger Next Light"/>
-                <w:b/>
-                <w:bCs/>
-                <w:sz w:val="21"/>
-                <w:szCs w:val="21"/>
-                <w:lang w:val="de-CH"/>
-              </w:rPr>
-              <w:t>, werden wir ohne weitere Benachrichtigung das Betreibungsverfahren einleiten.</w:t>
-            </w:r>
-          </w:p>
-          <w:p>
-            <w:pPr>
-              <w:rPr>
-                <w:rFonts w:ascii="Dolder Frutiger Next Light" w:hAnsi="Dolder Frutiger Next Light"/>
-                <w:sz w:val="21"/>
-                <w:szCs w:val="21"/>
-                <w:lang w:val="de-CH"/>
-              </w:rPr>
-            </w:pPr>
-          </w:p>
-          <w:p>
-            <w:pPr>
-              <w:rPr>
-                <w:rFonts w:ascii="Dolder Frutiger Next Light" w:hAnsi="Dolder Frutiger Next Light"/>
-                <w:sz w:val="21"/>
-                <w:szCs w:val="21"/>
-                <w:lang w:val="de-CH"/>
-              </w:rPr>
-            </w:pPr>
-            <w:r>
-              <w:rPr>
-                <w:rFonts w:ascii="Dolder Frutiger Next Light" w:hAnsi="Dolder Frutiger Next Light"/>
-                <w:sz w:val="21"/>
-                <w:szCs w:val="21"/>
-                <w:lang w:val="de-CH"/>
-              </w:rPr>
-              <w:t xml:space="preserve">Unsere Bankverbindung sowie die Zahlungsinformationen finden Sie </w:t>
-            </w:r>
-            <w:r>
-              <w:rPr>
-                <w:rFonts w:ascii="Dolder Frutiger Next Light" w:hAnsi="Dolder Frutiger Next Light"/>
-                <w:sz w:val="21"/>
-                <w:szCs w:val="21"/>
-                <w:lang w:val="de-CH"/>
-              </w:rPr>
-              <w:t xml:space="preserve">nochmals </w:t>
-            </w:r>
-            <w:r>
-              <w:rPr>
-                <w:rFonts w:ascii="Dolder Frutiger Next Light" w:hAnsi="Dolder Frutiger Next Light"/>
-                <w:sz w:val="21"/>
-                <w:szCs w:val="21"/>
-                <w:lang w:val="de-CH"/>
-              </w:rPr>
-              <w:t>auf der beigefügten Rechnung.</w:t>
             </w:r>
           </w:p>
           <w:p>
@@ -1280,7 +1134,6 @@
           <w:szCs w:val="21"/>
           <w:lang w:val="de-CH"/>
         </w:rPr>
-        <w:lastRenderedPageBreak/>
         <w:br w:type="page"/>
       </w:r>
     </w:p>
@@ -1335,7 +1188,7 @@
                 <w:szCs w:val="21"/>
                 <w:lang w:val="de-CH"/>
               </w:rPr>
-              <w:t xml:space="preserve">Nachzahlgebühr 12</w:t>
+              <w:t xml:space="preserve">Nachzahlgebühr 1953</w:t>
             </w:r>
           </w:p>
         </w:tc>
@@ -1506,7 +1359,7 @@
                 <w:sz w:val="21"/>
                 <w:lang w:val="de-CH"/>
               </w:rPr>
-              <w:t>Halterabfrage Kanton</w:t>
+              <w:t>Bearbeitungsaufwand</w:t>
             </w:r>
           </w:p>
         </w:tc>
@@ -1534,8 +1387,6 @@
               <w:rPr>
                 <w:rFonts w:ascii="Dolder Frutiger Next Light" w:hAnsi="Dolder Frutiger Next Light"/>
                 <w:sz w:val="21"/>
-                <w:szCs w:val="21"/>
-                <w:lang w:val="de-CH"/>
               </w:rPr>
               <w:t>15.00</w:t>
             </w:r>
@@ -1563,79 +1414,8 @@
               <w:rPr>
                 <w:rFonts w:ascii="Dolder Frutiger Next Light" w:hAnsi="Dolder Frutiger Next Light"/>
                 <w:sz w:val="21"/>
-                <w:lang w:val="de-CH"/>
-              </w:rPr>
-              <w:t>Bearbeitungsaufwand</w:t>
-            </w:r>
-          </w:p>
-        </w:tc>
-        <w:tc>
-          <w:tcPr>
-            <w:tcW w:w="1560" w:type="dxa"/>
-            <w:vAlign w:val="bottom"/>
-          </w:tcPr>
-          <w:p>
-            <w:pPr>
-              <w:jc w:val="right"/>
-              <w:rPr>
-                <w:rFonts w:ascii="Dolder Frutiger Next Light" w:hAnsi="Dolder Frutiger Next Light"/>
-                <w:sz w:val="21"/>
-              </w:rPr>
-            </w:pPr>
-            <w:r>
-              <w:rPr>
-                <w:rFonts w:ascii="Dolder Frutiger Next Light" w:hAnsi="Dolder Frutiger Next Light"/>
-                <w:sz w:val="21"/>
-              </w:rPr>
-              <w:t xml:space="preserve">CHF </w:t>
-            </w:r>
-            <w:r>
-              <w:rPr>
-                <w:rFonts w:ascii="Dolder Frutiger Next Light" w:hAnsi="Dolder Frutiger Next Light"/>
-                <w:sz w:val="21"/>
-              </w:rPr>
-              <w:t>5</w:t>
-            </w:r>
-            <w:r>
-              <w:rPr>
-                <w:rFonts w:ascii="Dolder Frutiger Next Light" w:hAnsi="Dolder Frutiger Next Light"/>
-                <w:sz w:val="21"/>
-              </w:rPr>
-              <w:t>0</w:t>
-            </w:r>
-            <w:r>
-              <w:rPr>
-                <w:rFonts w:ascii="Dolder Frutiger Next Light" w:hAnsi="Dolder Frutiger Next Light"/>
-                <w:sz w:val="21"/>
-              </w:rPr>
-              <w:t>.00</w:t>
-            </w:r>
-          </w:p>
-        </w:tc>
-      </w:tr>
-      <w:tr>
-        <w:trPr>
-          <w:trHeight w:val="270"/>
-        </w:trPr>
-        <w:tc>
-          <w:tcPr>
-            <w:tcW w:w="5670" w:type="dxa"/>
-            <w:gridSpan w:val="2"/>
-            <w:vAlign w:val="bottom"/>
-          </w:tcPr>
-          <w:p>
-            <w:pPr>
-              <w:rPr>
-                <w:rFonts w:ascii="Dolder Frutiger Next Light" w:hAnsi="Dolder Frutiger Next Light"/>
-                <w:sz w:val="21"/>
-              </w:rPr>
-            </w:pPr>
-            <w:r>
-              <w:rPr>
-                <w:rFonts w:ascii="Dolder Frutiger Next Light" w:hAnsi="Dolder Frutiger Next Light"/>
-                <w:sz w:val="21"/>
-              </w:rPr>
-              <w:t>Portokosten 1. Mahnschreiben</w:t>
+              </w:rPr>
+              <w:t>Portokosten</w:t>
             </w:r>
           </w:p>
         </w:tc>
@@ -1651,8 +1431,9 @@
             <w:pPr>
               <w:jc w:val="right"/>
               <w:rPr>
-                <w:rFonts w:ascii="Dolder Frutiger Next Light" w:hAnsi="Dolder Frutiger Next Light"/>
-                <w:sz w:val="21"/>
+                <w:rFonts w:cs="Arial"/>
+                <w:szCs w:val="21"/>
+                <w:lang w:val="de-CH" w:eastAsia="de-CH"/>
               </w:rPr>
             </w:pPr>
             <w:r>
@@ -1666,76 +1447,28 @@
               <w:rPr>
                 <w:rFonts w:ascii="Dolder Frutiger Next Light" w:hAnsi="Dolder Frutiger Next Light"/>
                 <w:sz w:val="21"/>
-              </w:rPr>
-              <w:t>1.20</w:t>
-            </w:r>
-          </w:p>
-        </w:tc>
-      </w:tr>
-      <w:tr>
-        <w:trPr>
-          <w:trHeight w:val="270"/>
-        </w:trPr>
-        <w:tc>
-          <w:tcPr>
-            <w:tcW w:w="5670" w:type="dxa"/>
-            <w:gridSpan w:val="2"/>
-            <w:vAlign w:val="bottom"/>
-          </w:tcPr>
-          <w:p>
-            <w:pPr>
-              <w:rPr>
-                <w:rFonts w:ascii="Dolder Frutiger Next Light" w:hAnsi="Dolder Frutiger Next Light"/>
-                <w:sz w:val="21"/>
-              </w:rPr>
-            </w:pPr>
-            <w:r>
-              <w:rPr>
-                <w:rFonts w:ascii="Dolder Frutiger Next Light" w:hAnsi="Dolder Frutiger Next Light"/>
-                <w:sz w:val="21"/>
-              </w:rPr>
-              <w:t>Portokosten 2. Mahnschreiben (Einschreiben)</w:t>
-            </w:r>
-          </w:p>
-        </w:tc>
-        <w:tc>
-          <w:tcPr>
-            <w:tcW w:w="1560" w:type="dxa"/>
-            <w:tcBorders>
-              <w:bottom w:val="nil"/>
-            </w:tcBorders>
-            <w:vAlign w:val="bottom"/>
-          </w:tcPr>
-          <w:p>
-            <w:pPr>
-              <w:jc w:val="right"/>
-              <w:rPr>
-                <w:rFonts w:ascii="Dolder Frutiger Next Light" w:hAnsi="Dolder Frutiger Next Light"/>
-                <w:sz w:val="21"/>
-              </w:rPr>
-            </w:pPr>
-            <w:r>
-              <w:rPr>
-                <w:rFonts w:ascii="Dolder Frutiger Next Light" w:hAnsi="Dolder Frutiger Next Light"/>
-                <w:sz w:val="21"/>
-              </w:rPr>
-              <w:t xml:space="preserve">CHF </w:t>
-            </w:r>
-            <w:r>
-              <w:rPr>
-                <w:rFonts w:ascii="Dolder Frutiger Next Light" w:hAnsi="Dolder Frutiger Next Light"/>
-                <w:sz w:val="21"/>
-              </w:rPr>
-              <w:t>6</w:t>
-            </w:r>
-            <w:r>
-              <w:rPr>
-                <w:rFonts w:ascii="Dolder Frutiger Next Light" w:hAnsi="Dolder Frutiger Next Light"/>
-                <w:sz w:val="21"/>
-                <w:szCs w:val="21"/>
-                <w:lang w:val="de-CH"/>
-              </w:rPr>
-              <w:t>.80</w:t>
+                <w:szCs w:val="21"/>
+                <w:lang w:val="de-CH"/>
+              </w:rPr>
+              <w:t>1.</w:t>
+            </w:r>
+            <w:r>
+              <w:rPr>
+                <w:rFonts w:ascii="Dolder Frutiger Next Light" w:hAnsi="Dolder Frutiger Next Light"/>
+                <w:sz w:val="21"/>
+                <w:szCs w:val="21"/>
+                <w:lang w:val="de-CH"/>
+              </w:rPr>
+              <w:t>2</w:t>
+            </w:r>
+            <w:r>
+              <w:rPr>
+                <w:rFonts w:ascii="Dolder Frutiger Next Light" w:hAnsi="Dolder Frutiger Next Light"/>
+                <w:sz w:val="21"/>
+                <w:szCs w:val="21"/>
+                <w:lang w:val="de-CH"/>
+              </w:rPr>
+              <w:t>0</w:t>
             </w:r>
           </w:p>
         </w:tc>
@@ -1825,7 +1558,7 @@
                 <w:sz w:val="21"/>
                 <w:lang w:val="fr-CH"/>
               </w:rPr>
-              <w:t xml:space="preserve">8.1 </w:t>
+              <w:t>8.1</w:t>
             </w:r>
             <w:r>
               <w:rPr>
@@ -1833,6 +1566,14 @@
                 <w:sz w:val="21"/>
                 <w:lang w:val="fr-CH"/>
               </w:rPr>
+              <w:t xml:space="preserve"> </w:t>
+            </w:r>
+            <w:r>
+              <w:rPr>
+                <w:rFonts w:ascii="Dolder Frutiger Next Light" w:hAnsi="Dolder Frutiger Next Light"/>
+                <w:sz w:val="21"/>
+                <w:lang w:val="fr-CH"/>
+              </w:rPr>
               <w:t>%</w:t>
             </w:r>
             <w:r>
@@ -1849,7 +1590,7 @@
                 <w:sz w:val="21"/>
                 <w:lang w:val="fr-CH"/>
               </w:rPr>
-              <w:t>9</w:t>
+              <w:t>5</w:t>
             </w:r>
             <w:r>
               <w:rPr>
@@ -1865,7 +1606,15 @@
                 <w:sz w:val="21"/>
                 <w:lang w:val="fr-CH"/>
               </w:rPr>
-              <w:t>67</w:t>
+              <w:t>7</w:t>
+            </w:r>
+            <w:r>
+              <w:rPr>
+                <w:rFonts w:ascii="Dolder Frutiger Next Light" w:hAnsi="Dolder Frutiger Next Light"/>
+                <w:sz w:val="21"/>
+                <w:lang w:val="fr-CH"/>
+              </w:rPr>
+              <w:t>1</w:t>
             </w:r>
             <w:r>
               <w:rPr>
@@ -1910,15 +1659,7 @@
                 <w:b/>
                 <w:sz w:val="21"/>
               </w:rPr>
-              <w:t>133</w:t>
-            </w:r>
-            <w:r>
-              <w:rPr>
-                <w:rFonts w:ascii="Dolder Frutiger Next Light" w:hAnsi="Dolder Frutiger Next Light"/>
-                <w:b/>
-                <w:sz w:val="21"/>
-              </w:rPr>
-              <w:t>.00</w:t>
+              <w:t>76.20</w:t>
             </w:r>
           </w:p>
         </w:tc>
@@ -2444,21 +2185,7 @@
                 <w:rFonts w:ascii="Dolder Frutiger Next Light" w:hAnsi="Dolder Frutiger Next Light"/>
                 <w:sz w:val="21"/>
               </w:rPr>
-              <w:t xml:space="preserve">zahlbar innert </w:t>
-            </w:r>
-            <w:r>
-              <w:rPr>
-                <w:rFonts w:ascii="Dolder Frutiger Next Light" w:hAnsi="Dolder Frutiger Next Light"/>
-                <w:sz w:val="21"/>
-              </w:rPr>
-              <w:t>7</w:t>
-            </w:r>
-            <w:r>
-              <w:rPr>
-                <w:rFonts w:ascii="Dolder Frutiger Next Light" w:hAnsi="Dolder Frutiger Next Light"/>
-                <w:sz w:val="21"/>
-              </w:rPr>
-              <w:t xml:space="preserve"> Tage</w:t>
+              <w:t>zahlbar innert 14 Tage</w:t>
             </w:r>
           </w:p>
         </w:tc>
@@ -2665,13 +2392,13 @@
           <w:sz w:val="21"/>
         </w:rPr>
         <w:drawing>
-          <wp:anchor distT="0" distB="0" distL="114300" distR="114300" simplePos="0" relativeHeight="251659264" behindDoc="1" locked="0" layoutInCell="1" allowOverlap="1" wp14:anchorId="1A1EBDD8" wp14:editId="69188E0B">
+          <wp:anchor distT="0" distB="0" distL="114300" distR="114300" simplePos="0" relativeHeight="251659264" behindDoc="1" locked="0" layoutInCell="1" allowOverlap="1" wp14:anchorId="1A1EBDD8" wp14:editId="6DF75EFD">
             <wp:simplePos x="0" y="0"/>
             <wp:positionH relativeFrom="page">
               <wp:posOffset>-17780</wp:posOffset>
             </wp:positionH>
             <wp:positionV relativeFrom="paragraph">
-              <wp:posOffset>1209675</wp:posOffset>
+              <wp:posOffset>1552575</wp:posOffset>
             </wp:positionV>
             <wp:extent cx="7585200" cy="3830400"/>
             <wp:effectExtent l="0" t="0" r="0" b="0"/>
@@ -3672,6 +3399,31 @@
 </file>
 
 <file path=customXml/item1.xml><?xml version="1.0" encoding="utf-8"?>
+<LongProperties xmlns="http://schemas.microsoft.com/office/2006/metadata/longProperties"/>
+</file>
+
+<file path=customXml/item2.xml><?xml version="1.0" encoding="utf-8"?>
+<p:properties xmlns:p="http://schemas.microsoft.com/office/2006/metadata/properties" xmlns:xsi="http://www.w3.org/2001/XMLSchema-instance" xmlns:pc="http://schemas.microsoft.com/office/infopath/2007/PartnerControls">
+  <documentManagement>
+    <TaxCatchAll xmlns="6f359263-1268-4792-951a-c597b8194225" xsi:nil="true"/>
+    <lcf76f155ced4ddcb4097134ff3c332f xmlns="89ea76f3-cefd-47ad-9963-224085f50d1c">
+      <Terms xmlns="http://schemas.microsoft.com/office/infopath/2007/PartnerControls"/>
+    </lcf76f155ced4ddcb4097134ff3c332f>
+    <Notes xmlns="89ea76f3-cefd-47ad-9963-224085f50d1c" xsi:nil="true"/>
+  </documentManagement>
+</p:properties>
+</file>
+
+<file path=customXml/item3.xml><?xml version="1.0" encoding="utf-8"?>
+<?mso-contentType ?>
+<FormTemplates xmlns="http://schemas.microsoft.com/sharepoint/v3/contenttype/forms">
+  <Display>DocumentLibraryForm</Display>
+  <Edit>DocumentLibraryForm</Edit>
+  <New>DocumentLibraryForm</New>
+</FormTemplates>
+</file>
+
+<file path=customXml/item4.xml><?xml version="1.0" encoding="utf-8"?>
 <ct:contentTypeSchema xmlns:ct="http://schemas.microsoft.com/office/2006/metadata/contentType" xmlns:ma="http://schemas.microsoft.com/office/2006/metadata/properties/metaAttributes" ct:_="" ma:_="" ma:contentTypeName="Dokument" ma:contentTypeID="0x0101002A5545222FDB334D86E267AFDAC71A22" ma:contentTypeVersion="20" ma:contentTypeDescription="Ein neues Dokument erstellen." ma:contentTypeScope="" ma:versionID="25577ee30b70e85216e295259db1f2b8">
   <xsd:schema xmlns:xsd="http://www.w3.org/2001/XMLSchema" xmlns:xs="http://www.w3.org/2001/XMLSchema" xmlns:p="http://schemas.microsoft.com/office/2006/metadata/properties" xmlns:ns2="89ea76f3-cefd-47ad-9963-224085f50d1c" xmlns:ns3="6f359263-1268-4792-951a-c597b8194225" targetNamespace="http://schemas.microsoft.com/office/2006/metadata/properties" ma:root="true" ma:fieldsID="eaf2192a70e95d9be8e3885577e48618" ns2:_="" ns3:_="">
     <xsd:import namespace="89ea76f3-cefd-47ad-9963-224085f50d1c"/>
@@ -3920,36 +3672,40 @@
 </ct:contentTypeSchema>
 </file>
 
-<file path=customXml/item2.xml><?xml version="1.0" encoding="utf-8"?>
-<?mso-contentType ?>
-<FormTemplates xmlns="http://schemas.microsoft.com/sharepoint/v3/contenttype/forms">
-  <Display>DocumentLibraryForm</Display>
-  <Edit>DocumentLibraryForm</Edit>
-  <New>DocumentLibraryForm</New>
-</FormTemplates>
-</file>
-
-<file path=customXml/item3.xml><?xml version="1.0" encoding="utf-8"?>
-<p:properties xmlns:p="http://schemas.microsoft.com/office/2006/metadata/properties" xmlns:xsi="http://www.w3.org/2001/XMLSchema-instance" xmlns:pc="http://schemas.microsoft.com/office/infopath/2007/PartnerControls">
-  <documentManagement>
-    <TaxCatchAll xmlns="6f359263-1268-4792-951a-c597b8194225" xsi:nil="true"/>
-    <lcf76f155ced4ddcb4097134ff3c332f xmlns="89ea76f3-cefd-47ad-9963-224085f50d1c">
-      <Terms xmlns="http://schemas.microsoft.com/office/infopath/2007/PartnerControls"/>
-    </lcf76f155ced4ddcb4097134ff3c332f>
-    <Notes xmlns="89ea76f3-cefd-47ad-9963-224085f50d1c" xsi:nil="true"/>
-  </documentManagement>
-</p:properties>
-</file>
-
-<file path=customXml/item4.xml><?xml version="1.0" encoding="utf-8"?>
-<LongProperties xmlns="http://schemas.microsoft.com/office/2006/metadata/longProperties"/>
-</file>
-
 <file path=customXml/item5.xml><?xml version="1.0" encoding="utf-8"?>
 <b:Sources xmlns:b="http://schemas.openxmlformats.org/officeDocument/2006/bibliography" xmlns="http://schemas.openxmlformats.org/officeDocument/2006/bibliography" SelectedStyle="\APASixthEditionOfficeOnline.xsl" StyleName="APA" Version="6"/>
 </file>
 
 <file path=customXml/itemProps1.xml><?xml version="1.0" encoding="utf-8"?>
+<ds:datastoreItem xmlns:ds="http://schemas.openxmlformats.org/officeDocument/2006/customXml" ds:itemID="{419085BC-9E66-4F0B-9B04-784DDAE28D47}">
+  <ds:schemaRefs>
+    <ds:schemaRef ds:uri="http://schemas.microsoft.com/office/2006/metadata/longProperties"/>
+  </ds:schemaRefs>
+</ds:datastoreItem>
+</file>
+
+<file path=customXml/itemProps2.xml><?xml version="1.0" encoding="utf-8"?>
+<ds:datastoreItem xmlns:ds="http://schemas.openxmlformats.org/officeDocument/2006/customXml" ds:itemID="{D63CB2C5-2314-406C-AC16-E8068C68CF4A}">
+  <ds:schemaRefs>
+    <ds:schemaRef ds:uri="http://schemas.microsoft.com/office/2006/metadata/properties"/>
+    <ds:schemaRef ds:uri="http://schemas.microsoft.com/office/infopath/2007/PartnerControls"/>
+    <ds:schemaRef ds:uri="2a0a4c47-08c6-491d-8d7d-111fe16c1462"/>
+    <ds:schemaRef ds:uri="2fb7a7cb-c260-462e-a4bb-e94cca16f573"/>
+    <ds:schemaRef ds:uri="6f359263-1268-4792-951a-c597b8194225"/>
+    <ds:schemaRef ds:uri="89ea76f3-cefd-47ad-9963-224085f50d1c"/>
+  </ds:schemaRefs>
+</ds:datastoreItem>
+</file>
+
+<file path=customXml/itemProps3.xml><?xml version="1.0" encoding="utf-8"?>
+<ds:datastoreItem xmlns:ds="http://schemas.openxmlformats.org/officeDocument/2006/customXml" ds:itemID="{A7F12EF8-AD8F-41D2-B224-3F5F10F7B88E}">
+  <ds:schemaRefs>
+    <ds:schemaRef ds:uri="http://schemas.microsoft.com/sharepoint/v3/contenttype/forms"/>
+  </ds:schemaRefs>
+</ds:datastoreItem>
+</file>
+
+<file path=customXml/itemProps4.xml><?xml version="1.0" encoding="utf-8"?>
 <ds:datastoreItem xmlns:ds="http://schemas.openxmlformats.org/officeDocument/2006/customXml" ds:itemID="{CF9221FB-D3F0-48F3-ADA7-088BD77A2909}">
   <ds:schemaRefs>
     <ds:schemaRef ds:uri="http://schemas.microsoft.com/office/2006/metadata/contentType"/>
@@ -3968,33 +3724,6 @@
 </ds:datastoreItem>
 </file>
 
-<file path=customXml/itemProps2.xml><?xml version="1.0" encoding="utf-8"?>
-<ds:datastoreItem xmlns:ds="http://schemas.openxmlformats.org/officeDocument/2006/customXml" ds:itemID="{A7F12EF8-AD8F-41D2-B224-3F5F10F7B88E}">
-  <ds:schemaRefs>
-    <ds:schemaRef ds:uri="http://schemas.microsoft.com/sharepoint/v3/contenttype/forms"/>
-  </ds:schemaRefs>
-</ds:datastoreItem>
-</file>
-
-<file path=customXml/itemProps3.xml><?xml version="1.0" encoding="utf-8"?>
-<ds:datastoreItem xmlns:ds="http://schemas.openxmlformats.org/officeDocument/2006/customXml" ds:itemID="{D63CB2C5-2314-406C-AC16-E8068C68CF4A}">
-  <ds:schemaRefs>
-    <ds:schemaRef ds:uri="http://schemas.microsoft.com/office/2006/metadata/properties"/>
-    <ds:schemaRef ds:uri="http://schemas.microsoft.com/office/infopath/2007/PartnerControls"/>
-    <ds:schemaRef ds:uri="6f359263-1268-4792-951a-c597b8194225"/>
-    <ds:schemaRef ds:uri="89ea76f3-cefd-47ad-9963-224085f50d1c"/>
-  </ds:schemaRefs>
-</ds:datastoreItem>
-</file>
-
-<file path=customXml/itemProps4.xml><?xml version="1.0" encoding="utf-8"?>
-<ds:datastoreItem xmlns:ds="http://schemas.openxmlformats.org/officeDocument/2006/customXml" ds:itemID="{419085BC-9E66-4F0B-9B04-784DDAE28D47}">
-  <ds:schemaRefs>
-    <ds:schemaRef ds:uri="http://schemas.microsoft.com/office/2006/metadata/longProperties"/>
-  </ds:schemaRefs>
-</ds:datastoreItem>
-</file>
-
 <file path=customXml/itemProps5.xml><?xml version="1.0" encoding="utf-8"?>
 <ds:datastoreItem xmlns:ds="http://schemas.openxmlformats.org/officeDocument/2006/customXml" ds:itemID="{CA824D80-A21A-4C2D-9EC0-3334BFFD2051}">
   <ds:schemaRefs>

</xml_diff>